<commit_message>
feat(Documentacion DP,BACKL,DATAB,HU,DOCPRIN): :memo: Documentacion ProductBacklog ,Base de datos, Documentacion Principal,Diagrama de Proceso
</commit_message>
<xml_diff>
--- a/documentacion/Backlog del Proyecto.docx
+++ b/documentacion/Backlog del Proyecto.docx
@@ -2,56 +2,324 @@
 <file path=word/document.xml><?xml version="1.0" encoding="utf-8"?>
 <w:document xmlns:wpc="http://schemas.microsoft.com/office/word/2010/wordprocessingCanvas" xmlns:cx="http://schemas.microsoft.com/office/drawing/2014/chartex" xmlns:cx1="http://schemas.microsoft.com/office/drawing/2015/9/8/chartex" xmlns:cx2="http://schemas.microsoft.com/office/drawing/2015/10/21/chartex" xmlns:cx3="http://schemas.microsoft.com/office/drawing/2016/5/9/chartex" xmlns:cx4="http://schemas.microsoft.com/office/drawing/2016/5/10/chartex" xmlns:cx5="http://schemas.microsoft.com/office/drawing/2016/5/11/chartex" xmlns:cx6="http://schemas.microsoft.com/office/drawing/2016/5/12/chartex" xmlns:cx7="http://schemas.microsoft.com/office/drawing/2016/5/13/chartex" xmlns:cx8="http://schemas.microsoft.com/office/drawing/2016/5/14/chartex" xmlns:mc="http://schemas.openxmlformats.org/markup-compatibility/2006" xmlns:aink="http://schemas.microsoft.com/office/drawing/2016/ink" xmlns:am3d="http://schemas.microsoft.com/office/drawing/2017/model3d" xmlns:o="urn:schemas-microsoft-com:office:office" xmlns:oel="http://schemas.microsoft.com/office/2019/extlst" xmlns:r="http://schemas.openxmlformats.org/officeDocument/2006/relationships" xmlns:m="http://schemas.openxmlformats.org/officeDocument/2006/math" xmlns:v="urn:schemas-microsoft-com:vml" xmlns:wp14="http://schemas.microsoft.com/office/word/2010/wordprocessingDrawing" xmlns:wp="http://schemas.openxmlformats.org/drawingml/2006/wordprocessingDrawing" xmlns:w10="urn:schemas-microsoft-com:office:word" xmlns:w="http://schemas.openxmlformats.org/wordprocessingml/2006/main" xmlns:w14="http://schemas.microsoft.com/office/word/2010/wordml" xmlns:w15="http://schemas.microsoft.com/office/word/2012/wordml" xmlns:w16cex="http://schemas.microsoft.com/office/word/2018/wordml/cex" xmlns:w16cid="http://schemas.microsoft.com/office/word/2016/wordml/cid" xmlns:w16="http://schemas.microsoft.com/office/word/2018/wordml" xmlns:w16sdtdh="http://schemas.microsoft.com/office/word/2020/wordml/sdtdatahash" xmlns:w16se="http://schemas.microsoft.com/office/word/2015/wordml/symex" xmlns:wpg="http://schemas.microsoft.com/office/word/2010/wordprocessingGroup" xmlns:wpi="http://schemas.microsoft.com/office/word/2010/wordprocessingInk" xmlns:wne="http://schemas.microsoft.com/office/word/2006/wordml" xmlns:wps="http://schemas.microsoft.com/office/word/2010/wordprocessingShape" mc:Ignorable="w14 w15 w16se w16cid w16 w16cex w16sdtdh wp14">
   <w:body>
-    <w:p/>
-    <w:p/>
-    <w:p/>
-    <w:p/>
-    <w:p/>
-    <w:p/>
-    <w:p/>
-    <w:p/>
-    <w:p/>
-    <w:p/>
-    <w:p/>
-    <w:p/>
-    <w:p/>
-    <w:p/>
-    <w:p/>
-    <w:p/>
-    <w:p/>
-    <w:p/>
-    <w:p/>
-    <w:p/>
-    <w:p/>
-    <w:p/>
-    <w:p/>
-    <w:p/>
-    <w:p/>
-    <w:p/>
-    <w:p/>
-    <w:p/>
-    <w:p/>
-    <w:p/>
-    <w:p/>
-    <w:p/>
-    <w:p/>
-    <w:p/>
-    <w:p/>
-    <w:p/>
-    <w:p/>
-    <w:p/>
-    <w:p/>
-    <w:p/>
-    <w:p/>
-    <w:p/>
-    <w:p/>
-    <w:p/>
-    <w:p/>
-    <w:p/>
-    <w:p/>
-    <w:p/>
-    <w:p/>
-    <w:p/>
+    <w:p>
+      <w:pPr>
+        <w:spacing w:before="139" w:line="276" w:lineRule="auto"/>
+        <w:ind w:left="3259" w:hanging="2403"/>
+        <w:rPr>
+          <w:sz w:val="40"/>
+        </w:rPr>
+      </w:pPr>
+      <w:r>
+        <w:rPr>
+          <w:sz w:val="40"/>
+        </w:rPr>
+        <w:t>ESCUELA</w:t>
+      </w:r>
+      <w:r>
+        <w:rPr>
+          <w:spacing w:val="-27"/>
+          <w:sz w:val="40"/>
+        </w:rPr>
+        <w:t xml:space="preserve"> </w:t>
+      </w:r>
+      <w:r>
+        <w:rPr>
+          <w:sz w:val="40"/>
+        </w:rPr>
+        <w:t>SUPERIOR</w:t>
+      </w:r>
+      <w:r>
+        <w:rPr>
+          <w:spacing w:val="-23"/>
+          <w:sz w:val="40"/>
+        </w:rPr>
+        <w:t xml:space="preserve"> </w:t>
+      </w:r>
+      <w:r>
+        <w:rPr>
+          <w:sz w:val="40"/>
+        </w:rPr>
+        <w:t>POLITÉCNICA</w:t>
+      </w:r>
+      <w:r>
+        <w:rPr>
+          <w:spacing w:val="-28"/>
+          <w:sz w:val="40"/>
+        </w:rPr>
+        <w:t xml:space="preserve"> </w:t>
+      </w:r>
+      <w:r>
+        <w:rPr>
+          <w:sz w:val="40"/>
+        </w:rPr>
+        <w:t xml:space="preserve">DE </w:t>
+      </w:r>
+      <w:r>
+        <w:rPr>
+          <w:spacing w:val="-2"/>
+          <w:sz w:val="40"/>
+        </w:rPr>
+        <w:t>CHIMBORAZO</w:t>
+      </w:r>
+    </w:p>
+    <w:p>
+      <w:pPr>
+        <w:spacing w:before="21"/>
+        <w:rPr>
+          <w:sz w:val="20"/>
+        </w:rPr>
+      </w:pPr>
+      <w:r>
+        <w:rPr>
+          <w:noProof/>
+        </w:rPr>
+        <w:drawing>
+          <wp:anchor distT="0" distB="0" distL="0" distR="0" simplePos="0" relativeHeight="251659264" behindDoc="1" locked="0" layoutInCell="1" allowOverlap="1" wp14:anchorId="4A45E3EF" wp14:editId="76463391">
+            <wp:simplePos x="0" y="0"/>
+            <wp:positionH relativeFrom="page">
+              <wp:posOffset>2106295</wp:posOffset>
+            </wp:positionH>
+            <wp:positionV relativeFrom="paragraph">
+              <wp:posOffset>175063</wp:posOffset>
+            </wp:positionV>
+            <wp:extent cx="3311650" cy="3342132"/>
+            <wp:effectExtent l="0" t="0" r="0" b="0"/>
+            <wp:wrapTopAndBottom/>
+            <wp:docPr id="1" name="Image 1" descr="ESCUELA SUPERIOR POLITÉCNICA DE CHIMBORAZO"/>
+            <wp:cNvGraphicFramePr>
+              <a:graphicFrameLocks xmlns:a="http://schemas.openxmlformats.org/drawingml/2006/main"/>
+            </wp:cNvGraphicFramePr>
+            <a:graphic xmlns:a="http://schemas.openxmlformats.org/drawingml/2006/main">
+              <a:graphicData uri="http://schemas.openxmlformats.org/drawingml/2006/picture">
+                <pic:pic xmlns:pic="http://schemas.openxmlformats.org/drawingml/2006/picture">
+                  <pic:nvPicPr>
+                    <pic:cNvPr id="1" name="Image 1" descr="ESCUELA SUPERIOR POLITÉCNICA DE CHIMBORAZO"/>
+                    <pic:cNvPicPr/>
+                  </pic:nvPicPr>
+                  <pic:blipFill>
+                    <a:blip r:embed="rId5" cstate="print"/>
+                    <a:stretch>
+                      <a:fillRect/>
+                    </a:stretch>
+                  </pic:blipFill>
+                  <pic:spPr>
+                    <a:xfrm>
+                      <a:off x="0" y="0"/>
+                      <a:ext cx="3311650" cy="3342132"/>
+                    </a:xfrm>
+                    <a:prstGeom prst="rect">
+                      <a:avLst/>
+                    </a:prstGeom>
+                  </pic:spPr>
+                </pic:pic>
+              </a:graphicData>
+            </a:graphic>
+          </wp:anchor>
+        </w:drawing>
+      </w:r>
+    </w:p>
+    <w:p>
+      <w:pPr>
+        <w:pStyle w:val="Ttulo"/>
+      </w:pPr>
+      <w:r>
+        <w:rPr>
+          <w:spacing w:val="-8"/>
+        </w:rPr>
+        <w:t>FACULTAD</w:t>
+      </w:r>
+      <w:r>
+        <w:rPr>
+          <w:spacing w:val="12"/>
+        </w:rPr>
+        <w:t xml:space="preserve"> </w:t>
+      </w:r>
+      <w:r>
+        <w:rPr>
+          <w:spacing w:val="-8"/>
+        </w:rPr>
+        <w:t>DE</w:t>
+      </w:r>
+      <w:r>
+        <w:rPr>
+          <w:spacing w:val="6"/>
+        </w:rPr>
+        <w:t xml:space="preserve"> </w:t>
+      </w:r>
+      <w:r>
+        <w:rPr>
+          <w:spacing w:val="-8"/>
+        </w:rPr>
+        <w:t>INFORMÁTICA</w:t>
+      </w:r>
+      <w:r>
+        <w:rPr>
+          <w:spacing w:val="10"/>
+        </w:rPr>
+        <w:t xml:space="preserve"> </w:t>
+      </w:r>
+      <w:r>
+        <w:rPr>
+          <w:spacing w:val="-8"/>
+        </w:rPr>
+        <w:t xml:space="preserve">Y </w:t>
+      </w:r>
+      <w:r>
+        <w:rPr>
+          <w:spacing w:val="-2"/>
+        </w:rPr>
+        <w:t>ELECTRÓNICA</w:t>
+      </w:r>
+    </w:p>
+    <w:p>
+      <w:pPr>
+        <w:pStyle w:val="Textoindependiente"/>
+        <w:spacing w:before="215" w:line="336" w:lineRule="auto"/>
+        <w:ind w:left="3331" w:right="2562" w:hanging="6"/>
+        <w:jc w:val="center"/>
+      </w:pPr>
+      <w:r>
+        <w:t xml:space="preserve">INGENIERÍA DE </w:t>
+      </w:r>
+      <w:r>
+        <w:rPr>
+          <w:spacing w:val="-2"/>
+        </w:rPr>
+        <w:t>SOFTWARE</w:t>
+      </w:r>
+      <w:r>
+        <w:rPr>
+          <w:spacing w:val="-25"/>
+        </w:rPr>
+        <w:t xml:space="preserve"> </w:t>
+      </w:r>
+      <w:r>
+        <w:rPr>
+          <w:spacing w:val="-2"/>
+        </w:rPr>
+        <w:t>“8vo”</w:t>
+      </w:r>
+    </w:p>
+    <w:p>
+      <w:pPr>
+        <w:pStyle w:val="Textoindependiente"/>
+        <w:spacing w:before="102"/>
+        <w:ind w:left="795"/>
+        <w:jc w:val="center"/>
+        <w:rPr>
+          <w:rFonts w:ascii="Cambria" w:hAnsi="Cambria"/>
+        </w:rPr>
+      </w:pPr>
+      <w:r>
+        <w:rPr>
+          <w:rFonts w:ascii="Cambria" w:hAnsi="Cambria"/>
+          <w:spacing w:val="-2"/>
+        </w:rPr>
+        <w:t>Aplicaciones</w:t>
+      </w:r>
+      <w:r>
+        <w:rPr>
+          <w:rFonts w:ascii="Cambria" w:hAnsi="Cambria"/>
+          <w:spacing w:val="-12"/>
+        </w:rPr>
+        <w:t xml:space="preserve"> </w:t>
+      </w:r>
+      <w:r>
+        <w:rPr>
+          <w:rFonts w:ascii="Cambria" w:hAnsi="Cambria"/>
+          <w:spacing w:val="-2"/>
+        </w:rPr>
+        <w:t>Informáticas</w:t>
+      </w:r>
+      <w:r>
+        <w:rPr>
+          <w:rFonts w:ascii="Cambria" w:hAnsi="Cambria"/>
+          <w:spacing w:val="-7"/>
+        </w:rPr>
+        <w:t xml:space="preserve"> </w:t>
+      </w:r>
+      <w:r>
+        <w:rPr>
+          <w:rFonts w:ascii="Cambria" w:hAnsi="Cambria"/>
+          <w:spacing w:val="-10"/>
+        </w:rPr>
+        <w:t>2</w:t>
+      </w:r>
+    </w:p>
+    <w:p>
+      <w:pPr>
+        <w:spacing w:before="116"/>
+        <w:ind w:left="1060"/>
+        <w:rPr>
+          <w:rFonts w:ascii="Cambria"/>
+          <w:sz w:val="32"/>
+        </w:rPr>
+      </w:pPr>
+      <w:r>
+        <w:rPr>
+          <w:rFonts w:ascii="Cambria"/>
+          <w:spacing w:val="-2"/>
+          <w:sz w:val="32"/>
+        </w:rPr>
+        <w:t>Integrantes:</w:t>
+      </w:r>
+    </w:p>
+    <w:p>
+      <w:pPr>
+        <w:pStyle w:val="Prrafodelista"/>
+        <w:numPr>
+          <w:ilvl w:val="0"/>
+          <w:numId w:val="1"/>
+        </w:numPr>
+        <w:tabs>
+          <w:tab w:val="left" w:pos="700"/>
+        </w:tabs>
+        <w:spacing w:before="337"/>
+        <w:rPr>
+          <w:sz w:val="28"/>
+        </w:rPr>
+      </w:pPr>
+      <w:r>
+        <w:rPr>
+          <w:sz w:val="28"/>
+        </w:rPr>
+        <w:t>6709</w:t>
+      </w:r>
+      <w:r>
+        <w:rPr>
+          <w:spacing w:val="-16"/>
+          <w:sz w:val="28"/>
+        </w:rPr>
+        <w:t xml:space="preserve"> </w:t>
+      </w:r>
+      <w:r>
+        <w:rPr>
+          <w:sz w:val="28"/>
+        </w:rPr>
+        <w:t>-</w:t>
+      </w:r>
+      <w:r>
+        <w:rPr>
+          <w:spacing w:val="-21"/>
+          <w:sz w:val="28"/>
+        </w:rPr>
+        <w:t xml:space="preserve"> </w:t>
+      </w:r>
+      <w:r>
+        <w:rPr>
+          <w:sz w:val="28"/>
+        </w:rPr>
+        <w:t>Ali</w:t>
+      </w:r>
+      <w:r>
+        <w:rPr>
+          <w:spacing w:val="-2"/>
+          <w:sz w:val="28"/>
+        </w:rPr>
+        <w:t xml:space="preserve"> Morillo</w:t>
+      </w:r>
+    </w:p>
     <w:p/>
     <w:p/>
     <w:p/>
@@ -59,7 +327,11 @@
     <w:p>
       <w:pPr>
         <w:ind w:right="1"/>
-        <w:jc w:val="center"/>
+      </w:pPr>
+    </w:p>
+    <w:p>
+      <w:pPr>
+        <w:ind w:left="2124" w:right="1" w:firstLine="708"/>
         <w:rPr>
           <w:rFonts w:ascii="Times New Roman"/>
           <w:b/>
@@ -963,13 +1235,8 @@
               <w:spacing w:before="96"/>
               <w:ind w:left="96"/>
             </w:pPr>
-            <w:proofErr w:type="gramStart"/>
-            <w:r>
-              <w:t>Asegurar</w:t>
-            </w:r>
-            <w:proofErr w:type="gramEnd"/>
-            <w:r>
-              <w:t xml:space="preserve"> que la configuración esté alineada con las necesidades del proyecto y que las consultas </w:t>
+            <w:r>
+              <w:t xml:space="preserve">Asegurar que la configuración esté alineada con las necesidades del proyecto y que las consultas </w:t>
             </w:r>
             <w:r>
               <w:t>estén funcionando</w:t>
@@ -1136,7 +1403,7 @@
               <w:ind w:left="95"/>
             </w:pPr>
             <w:r>
-              <w:t>3</w:t>
+              <w:t>4</w:t>
             </w:r>
             <w:r>
               <w:t xml:space="preserve"> semanas</w:t>
@@ -1375,11 +1642,9 @@
             <w:r>
               <w:t xml:space="preserve">7 </w:t>
             </w:r>
-            <w:proofErr w:type="gramStart"/>
-            <w:r>
-              <w:t>Horas</w:t>
-            </w:r>
-            <w:proofErr w:type="gramEnd"/>
+            <w:r>
+              <w:t>horas</w:t>
+            </w:r>
             <w:r>
               <w:t xml:space="preserve"> </w:t>
             </w:r>
@@ -1636,6 +1901,135 @@
     </w:sectPr>
   </w:body>
 </w:document>
+</file>
+
+<file path=word/numbering.xml><?xml version="1.0" encoding="utf-8"?>
+<w:numbering xmlns:wpc="http://schemas.microsoft.com/office/word/2010/wordprocessingCanvas" xmlns:cx="http://schemas.microsoft.com/office/drawing/2014/chartex" xmlns:cx1="http://schemas.microsoft.com/office/drawing/2015/9/8/chartex" xmlns:cx2="http://schemas.microsoft.com/office/drawing/2015/10/21/chartex" xmlns:cx3="http://schemas.microsoft.com/office/drawing/2016/5/9/chartex" xmlns:cx4="http://schemas.microsoft.com/office/drawing/2016/5/10/chartex" xmlns:cx5="http://schemas.microsoft.com/office/drawing/2016/5/11/chartex" xmlns:cx6="http://schemas.microsoft.com/office/drawing/2016/5/12/chartex" xmlns:cx7="http://schemas.microsoft.com/office/drawing/2016/5/13/chartex" xmlns:cx8="http://schemas.microsoft.com/office/drawing/2016/5/14/chartex" xmlns:mc="http://schemas.openxmlformats.org/markup-compatibility/2006" xmlns:aink="http://schemas.microsoft.com/office/drawing/2016/ink" xmlns:am3d="http://schemas.microsoft.com/office/drawing/2017/model3d" xmlns:o="urn:schemas-microsoft-com:office:office" xmlns:oel="http://schemas.microsoft.com/office/2019/extlst" xmlns:r="http://schemas.openxmlformats.org/officeDocument/2006/relationships" xmlns:m="http://schemas.openxmlformats.org/officeDocument/2006/math" xmlns:v="urn:schemas-microsoft-com:vml" xmlns:wp14="http://schemas.microsoft.com/office/word/2010/wordprocessingDrawing" xmlns:wp="http://schemas.openxmlformats.org/drawingml/2006/wordprocessingDrawing" xmlns:w10="urn:schemas-microsoft-com:office:word" xmlns:w="http://schemas.openxmlformats.org/wordprocessingml/2006/main" xmlns:w14="http://schemas.microsoft.com/office/word/2010/wordml" xmlns:w15="http://schemas.microsoft.com/office/word/2012/wordml" xmlns:w16cex="http://schemas.microsoft.com/office/word/2018/wordml/cex" xmlns:w16cid="http://schemas.microsoft.com/office/word/2016/wordml/cid" xmlns:w16="http://schemas.microsoft.com/office/word/2018/wordml" xmlns:w16sdtdh="http://schemas.microsoft.com/office/word/2020/wordml/sdtdatahash" xmlns:w16se="http://schemas.microsoft.com/office/word/2015/wordml/symex" xmlns:wpg="http://schemas.microsoft.com/office/word/2010/wordprocessingGroup" xmlns:wpi="http://schemas.microsoft.com/office/word/2010/wordprocessingInk" xmlns:wne="http://schemas.microsoft.com/office/word/2006/wordml" xmlns:wps="http://schemas.microsoft.com/office/word/2010/wordprocessingShape" mc:Ignorable="w14 w15 w16se w16cid w16 w16cex w16sdtdh wp14">
+  <w:abstractNum w:abstractNumId="0" w15:restartNumberingAfterBreak="0">
+    <w:nsid w:val="4C0475FD"/>
+    <w:multiLevelType w:val="hybridMultilevel"/>
+    <w:tmpl w:val="786C387C"/>
+    <w:lvl w:ilvl="0" w:tplc="4C224500">
+      <w:numFmt w:val="bullet"/>
+      <w:lvlText w:val=""/>
+      <w:lvlJc w:val="left"/>
+      <w:pPr>
+        <w:ind w:left="700" w:hanging="372"/>
+      </w:pPr>
+      <w:rPr>
+        <w:rFonts w:ascii="Symbol" w:eastAsia="Symbol" w:hAnsi="Symbol" w:cs="Symbol" w:hint="default"/>
+        <w:b w:val="0"/>
+        <w:bCs w:val="0"/>
+        <w:i w:val="0"/>
+        <w:iCs w:val="0"/>
+        <w:spacing w:val="0"/>
+        <w:w w:val="100"/>
+        <w:sz w:val="28"/>
+        <w:szCs w:val="28"/>
+        <w:lang w:val="es-ES" w:eastAsia="en-US" w:bidi="ar-SA"/>
+      </w:rPr>
+    </w:lvl>
+    <w:lvl w:ilvl="1" w:tplc="7764B970">
+      <w:numFmt w:val="bullet"/>
+      <w:lvlText w:val="•"/>
+      <w:lvlJc w:val="left"/>
+      <w:pPr>
+        <w:ind w:left="1554" w:hanging="372"/>
+      </w:pPr>
+      <w:rPr>
+        <w:rFonts w:hint="default"/>
+        <w:lang w:val="es-ES" w:eastAsia="en-US" w:bidi="ar-SA"/>
+      </w:rPr>
+    </w:lvl>
+    <w:lvl w:ilvl="2" w:tplc="78E6AD32">
+      <w:numFmt w:val="bullet"/>
+      <w:lvlText w:val="•"/>
+      <w:lvlJc w:val="left"/>
+      <w:pPr>
+        <w:ind w:left="2409" w:hanging="372"/>
+      </w:pPr>
+      <w:rPr>
+        <w:rFonts w:hint="default"/>
+        <w:lang w:val="es-ES" w:eastAsia="en-US" w:bidi="ar-SA"/>
+      </w:rPr>
+    </w:lvl>
+    <w:lvl w:ilvl="3" w:tplc="ED789DC2">
+      <w:numFmt w:val="bullet"/>
+      <w:lvlText w:val="•"/>
+      <w:lvlJc w:val="left"/>
+      <w:pPr>
+        <w:ind w:left="3263" w:hanging="372"/>
+      </w:pPr>
+      <w:rPr>
+        <w:rFonts w:hint="default"/>
+        <w:lang w:val="es-ES" w:eastAsia="en-US" w:bidi="ar-SA"/>
+      </w:rPr>
+    </w:lvl>
+    <w:lvl w:ilvl="4" w:tplc="8846499A">
+      <w:numFmt w:val="bullet"/>
+      <w:lvlText w:val="•"/>
+      <w:lvlJc w:val="left"/>
+      <w:pPr>
+        <w:ind w:left="4118" w:hanging="372"/>
+      </w:pPr>
+      <w:rPr>
+        <w:rFonts w:hint="default"/>
+        <w:lang w:val="es-ES" w:eastAsia="en-US" w:bidi="ar-SA"/>
+      </w:rPr>
+    </w:lvl>
+    <w:lvl w:ilvl="5" w:tplc="EC704B30">
+      <w:numFmt w:val="bullet"/>
+      <w:lvlText w:val="•"/>
+      <w:lvlJc w:val="left"/>
+      <w:pPr>
+        <w:ind w:left="4973" w:hanging="372"/>
+      </w:pPr>
+      <w:rPr>
+        <w:rFonts w:hint="default"/>
+        <w:lang w:val="es-ES" w:eastAsia="en-US" w:bidi="ar-SA"/>
+      </w:rPr>
+    </w:lvl>
+    <w:lvl w:ilvl="6" w:tplc="C6C4DEB2">
+      <w:numFmt w:val="bullet"/>
+      <w:lvlText w:val="•"/>
+      <w:lvlJc w:val="left"/>
+      <w:pPr>
+        <w:ind w:left="5827" w:hanging="372"/>
+      </w:pPr>
+      <w:rPr>
+        <w:rFonts w:hint="default"/>
+        <w:lang w:val="es-ES" w:eastAsia="en-US" w:bidi="ar-SA"/>
+      </w:rPr>
+    </w:lvl>
+    <w:lvl w:ilvl="7" w:tplc="14DEDCE4">
+      <w:numFmt w:val="bullet"/>
+      <w:lvlText w:val="•"/>
+      <w:lvlJc w:val="left"/>
+      <w:pPr>
+        <w:ind w:left="6682" w:hanging="372"/>
+      </w:pPr>
+      <w:rPr>
+        <w:rFonts w:hint="default"/>
+        <w:lang w:val="es-ES" w:eastAsia="en-US" w:bidi="ar-SA"/>
+      </w:rPr>
+    </w:lvl>
+    <w:lvl w:ilvl="8" w:tplc="B92C7910">
+      <w:numFmt w:val="bullet"/>
+      <w:lvlText w:val="•"/>
+      <w:lvlJc w:val="left"/>
+      <w:pPr>
+        <w:ind w:left="7537" w:hanging="372"/>
+      </w:pPr>
+      <w:rPr>
+        <w:rFonts w:hint="default"/>
+        <w:lang w:val="es-ES" w:eastAsia="en-US" w:bidi="ar-SA"/>
+      </w:rPr>
+    </w:lvl>
+  </w:abstractNum>
+  <w:num w:numId="1" w16cid:durableId="197158485">
+    <w:abstractNumId w:val="0"/>
+  </w:num>
+</w:numbering>
 </file>
 
 <file path=word/styles.xml><?xml version="1.0" encoding="utf-8"?>
@@ -1837,7 +2231,7 @@
     <w:lsdException w:name="Medium Shading 2 Accent 1" w:uiPriority="64"/>
     <w:lsdException w:name="Medium List 1 Accent 1" w:uiPriority="65"/>
     <w:lsdException w:name="Revision" w:semiHidden="1"/>
-    <w:lsdException w:name="List Paragraph" w:uiPriority="34" w:qFormat="1"/>
+    <w:lsdException w:name="List Paragraph" w:uiPriority="1" w:qFormat="1"/>
     <w:lsdException w:name="Quote" w:uiPriority="29" w:qFormat="1"/>
     <w:lsdException w:name="Intense Quote" w:uiPriority="30" w:qFormat="1"/>
     <w:lsdException w:name="Medium List 2 Accent 1" w:uiPriority="66"/>
@@ -2146,6 +2540,57 @@
     <w:qFormat/>
     <w:rsid w:val="0003230D"/>
   </w:style>
+  <w:style w:type="paragraph" w:styleId="Ttulo">
+    <w:name w:val="Title"/>
+    <w:basedOn w:val="Normal"/>
+    <w:link w:val="TtuloCar"/>
+    <w:uiPriority w:val="10"/>
+    <w:qFormat/>
+    <w:rsid w:val="005E68F0"/>
+    <w:pPr>
+      <w:spacing w:before="41"/>
+      <w:ind w:left="795" w:right="34"/>
+      <w:jc w:val="center"/>
+    </w:pPr>
+    <w:rPr>
+      <w:rFonts w:ascii="Cambria" w:eastAsia="Cambria" w:hAnsi="Cambria" w:cs="Cambria"/>
+      <w:b/>
+      <w:bCs/>
+      <w:sz w:val="44"/>
+      <w:szCs w:val="44"/>
+    </w:rPr>
+  </w:style>
+  <w:style w:type="character" w:customStyle="1" w:styleId="TtuloCar">
+    <w:name w:val="Título Car"/>
+    <w:basedOn w:val="Fuentedeprrafopredeter"/>
+    <w:link w:val="Ttulo"/>
+    <w:uiPriority w:val="10"/>
+    <w:rsid w:val="005E68F0"/>
+    <w:rPr>
+      <w:rFonts w:ascii="Cambria" w:eastAsia="Cambria" w:hAnsi="Cambria" w:cs="Cambria"/>
+      <w:b/>
+      <w:bCs/>
+      <w:kern w:val="0"/>
+      <w:sz w:val="44"/>
+      <w:szCs w:val="44"/>
+      <w:lang w:val="es-ES"/>
+      <w14:ligatures w14:val="none"/>
+    </w:rPr>
+  </w:style>
+  <w:style w:type="paragraph" w:styleId="Prrafodelista">
+    <w:name w:val="List Paragraph"/>
+    <w:basedOn w:val="Normal"/>
+    <w:uiPriority w:val="1"/>
+    <w:qFormat/>
+    <w:rsid w:val="005E68F0"/>
+    <w:pPr>
+      <w:spacing w:before="280"/>
+      <w:ind w:left="700" w:hanging="372"/>
+    </w:pPr>
+    <w:rPr>
+      <w:rFonts w:ascii="Cambria" w:eastAsia="Cambria" w:hAnsi="Cambria" w:cs="Cambria"/>
+    </w:rPr>
+  </w:style>
 </w:styles>
 </file>
 

</xml_diff>